<commit_message>
Actas & Sprint 5
</commit_message>
<xml_diff>
--- a/sprints/sprint-5/Acta-5.docx
+++ b/sprints/sprint-5/Acta-5.docx
@@ -88,7 +88,7 @@
           <w:b/>
           <w:bCs/>
         </w:rPr>
-        <w:t>2</w:t>
+        <w:t>3</w:t>
       </w:r>
       <w:r>
         <w:rPr>
@@ -184,7 +184,7 @@
           <w:b/>
           <w:bCs/>
         </w:rPr>
-        <w:t>2</w:t>
+        <w:t>3</w:t>
       </w:r>
       <w:r>
         <w:rPr>
@@ -299,6 +299,8 @@
         </w:rPr>
         <w:t>3</w:t>
       </w:r>
+      <w:bookmarkStart w:id="0" w:name="_GoBack"/>
+      <w:bookmarkEnd w:id="0"/>
       <w:r>
         <w:rPr>
           <w:b/>
@@ -368,8 +370,6 @@
       <w:r>
         <w:t>las Opciones.</w:t>
       </w:r>
-      <w:bookmarkStart w:id="0" w:name="_GoBack"/>
-      <w:bookmarkEnd w:id="0"/>
     </w:p>
     <w:p>
       <w:pPr>
@@ -2160,9 +2160,12 @@
 </file>
 
 <file path=customXml/item1.xml><?xml version="1.0" encoding="utf-8"?>
-<p:properties xmlns:p="http://schemas.microsoft.com/office/2006/metadata/properties" xmlns:xsi="http://www.w3.org/2001/XMLSchema-instance" xmlns:pc="http://schemas.microsoft.com/office/infopath/2007/PartnerControls">
-  <documentManagement/>
-</p:properties>
+<?mso-contentType ?>
+<FormTemplates xmlns="http://schemas.microsoft.com/sharepoint/v3/contenttype/forms">
+  <Display>DocumentLibraryForm</Display>
+  <Edit>DocumentLibraryForm</Edit>
+  <New>DocumentLibraryForm</New>
+</FormTemplates>
 </file>
 
 <file path=customXml/item2.xml><?xml version="1.0" encoding="utf-8"?>
@@ -2298,19 +2301,15 @@
 </file>
 
 <file path=customXml/item3.xml><?xml version="1.0" encoding="utf-8"?>
-<?mso-contentType ?>
-<FormTemplates xmlns="http://schemas.microsoft.com/sharepoint/v3/contenttype/forms">
-  <Display>DocumentLibraryForm</Display>
-  <Edit>DocumentLibraryForm</Edit>
-  <New>DocumentLibraryForm</New>
-</FormTemplates>
+<p:properties xmlns:p="http://schemas.microsoft.com/office/2006/metadata/properties" xmlns:xsi="http://www.w3.org/2001/XMLSchema-instance" xmlns:pc="http://schemas.microsoft.com/office/infopath/2007/PartnerControls">
+  <documentManagement/>
+</p:properties>
 </file>
 
 <file path=customXml/itemProps1.xml><?xml version="1.0" encoding="utf-8"?>
-<ds:datastoreItem xmlns:ds="http://schemas.openxmlformats.org/officeDocument/2006/customXml" ds:itemID="{A01D9BCF-2076-478D-A0ED-B348853D83DB}">
+<ds:datastoreItem xmlns:ds="http://schemas.openxmlformats.org/officeDocument/2006/customXml" ds:itemID="{7D415537-0435-4D16-988F-1040777E8C2B}">
   <ds:schemaRefs>
-    <ds:schemaRef ds:uri="http://schemas.microsoft.com/office/2006/metadata/properties"/>
-    <ds:schemaRef ds:uri="http://schemas.microsoft.com/office/infopath/2007/PartnerControls"/>
+    <ds:schemaRef ds:uri="http://schemas.microsoft.com/sharepoint/v3/contenttype/forms"/>
   </ds:schemaRefs>
 </ds:datastoreItem>
 </file>
@@ -2334,9 +2333,10 @@
 </file>
 
 <file path=customXml/itemProps3.xml><?xml version="1.0" encoding="utf-8"?>
-<ds:datastoreItem xmlns:ds="http://schemas.openxmlformats.org/officeDocument/2006/customXml" ds:itemID="{7D415537-0435-4D16-988F-1040777E8C2B}">
+<ds:datastoreItem xmlns:ds="http://schemas.openxmlformats.org/officeDocument/2006/customXml" ds:itemID="{A01D9BCF-2076-478D-A0ED-B348853D83DB}">
   <ds:schemaRefs>
-    <ds:schemaRef ds:uri="http://schemas.microsoft.com/sharepoint/v3/contenttype/forms"/>
+    <ds:schemaRef ds:uri="http://schemas.microsoft.com/office/2006/metadata/properties"/>
+    <ds:schemaRef ds:uri="http://schemas.microsoft.com/office/infopath/2007/PartnerControls"/>
   </ds:schemaRefs>
 </ds:datastoreItem>
 </file>
</xml_diff>